<commit_message>
gerador de relatorios funcionando
</commit_message>
<xml_diff>
--- a/arquivo_modelo/Relatório_CONDOR_06-22-I.docx
+++ b/arquivo_modelo/Relatório_CONDOR_06-22-I.docx
@@ -269,18 +269,33 @@
         </w:rPr>
         <w:t xml:space="preserve"> N°: </w:t>
       </w:r>
-      <w:bookmarkStart w:id="0" w:name="numeroDoc"/>
       <w:r>
         <w:rPr>
           <w:rFonts w:asciiTheme="minorHAnsi" w:hAnsiTheme="minorHAnsi" w:cstheme="minorHAnsi"/>
           <w:b/>
           <w:bCs/>
           <w:color w:val="000000" w:themeColor="text1"/>
-          <w:highlight w:val="yellow"/>
-        </w:rPr>
-        <w:t>CD0622-I</w:t>
+        </w:rPr>
+        <w:t>{{</w:t>
       </w:r>
-      <w:bookmarkEnd w:id="0"/>
+      <w:r>
+        <w:rPr>
+          <w:rFonts w:asciiTheme="minorHAnsi" w:hAnsiTheme="minorHAnsi" w:cstheme="minorHAnsi"/>
+          <w:b/>
+          <w:bCs/>
+          <w:color w:val="000000" w:themeColor="text1"/>
+        </w:rPr>
+        <w:t>numeroDoc</w:t>
+      </w:r>
+      <w:r>
+        <w:rPr>
+          <w:rFonts w:asciiTheme="minorHAnsi" w:hAnsiTheme="minorHAnsi" w:cstheme="minorHAnsi"/>
+          <w:b/>
+          <w:bCs/>
+          <w:color w:val="000000" w:themeColor="text1"/>
+        </w:rPr>
+        <w:t>}}</w:t>
+      </w:r>
     </w:p>
     <w:p>
       <w:pPr>
@@ -503,22 +518,73 @@
           </w:p>
           <w:p>
             <w:pPr>
+              <w:jc w:val="both"/>
+              <w:rPr>
+                <w:rFonts w:ascii="Calibri" w:hAnsi="Calibri" w:cs="Calibri"/>
+                <w:color w:val="000000"/>
+              </w:rPr>
+            </w:pPr>
+            <w:r>
+              <w:rPr>
+                <w:rFonts w:ascii="Calibri" w:hAnsi="Calibri" w:cs="Calibri"/>
+                <w:color w:val="000000"/>
+              </w:rPr>
+              <w:t>{{</w:t>
+            </w:r>
+            <w:r>
+              <w:rPr>
+                <w:rFonts w:ascii="Calibri" w:hAnsi="Calibri" w:cs="Calibri"/>
+                <w:color w:val="000000"/>
+              </w:rPr>
+              <w:t>nomeCliente</w:t>
+            </w:r>
+            <w:r>
+              <w:rPr>
+                <w:rFonts w:ascii="Calibri" w:hAnsi="Calibri" w:cs="Calibri"/>
+                <w:color w:val="000000"/>
+              </w:rPr>
+              <w:t>}}</w:t>
+            </w:r>
+          </w:p>
+          <w:p>
+            <w:pPr>
               <w:autoSpaceDE w:val="0"/>
               <w:autoSpaceDN w:val="0"/>
               <w:adjustRightInd w:val="0"/>
               <w:jc w:val="both"/>
               <w:rPr>
-                <w:rStyle w:val="lrzxr"/>
-                <w:rFonts w:cstheme="minorHAnsi"/>
+                <w:rFonts w:ascii="Calibri" w:hAnsi="Calibri" w:cs="Calibri"/>
+                <w:color w:val="000000"/>
               </w:rPr>
             </w:pPr>
-            <w:bookmarkStart w:id="1" w:name="nomeCliente"/>
+            <w:bookmarkStart w:id="0" w:name="cnpjCliente"/>
             <w:r>
               <w:rPr>
                 <w:rStyle w:val="lrzxr"/>
                 <w:rFonts w:cstheme="minorHAnsi"/>
               </w:rPr>
-              <w:t xml:space="preserve">CONDOR S/A INDÚSTRIA QUÍMICA </w:t>
+              <w:t xml:space="preserve">CNPJ: </w:t>
+            </w:r>
+            <w:r>
+              <w:rPr>
+                <w:rStyle w:val="lrzxr"/>
+                <w:rFonts w:cstheme="minorHAnsi"/>
+              </w:rPr>
+              <w:t>{{</w:t>
+            </w:r>
+            <w:r>
+              <w:rPr>
+                <w:rFonts w:ascii="Calibri" w:hAnsi="Calibri" w:cs="Calibri"/>
+                <w:color w:val="000000"/>
+              </w:rPr>
+              <w:t>cnpjCliente</w:t>
+            </w:r>
+            <w:r>
+              <w:rPr>
+                <w:rFonts w:ascii="Calibri" w:hAnsi="Calibri" w:cs="Calibri"/>
+                <w:color w:val="000000"/>
+              </w:rPr>
+              <w:t>}}</w:t>
             </w:r>
           </w:p>
           <w:p>
@@ -532,21 +598,10 @@
                 <w:rFonts w:cstheme="minorHAnsi"/>
               </w:rPr>
             </w:pPr>
-            <w:bookmarkStart w:id="2" w:name="cnpjCliente"/>
-            <w:bookmarkEnd w:id="1"/>
-            <w:r>
-              <w:rPr>
-                <w:rStyle w:val="lrzxr"/>
-                <w:rFonts w:cstheme="minorHAnsi"/>
-              </w:rPr>
-              <w:t>CNPJ: 30.092.431/0001-96</w:t>
-            </w:r>
           </w:p>
+          <w:bookmarkEnd w:id="0"/>
           <w:p>
             <w:pPr>
-              <w:autoSpaceDE w:val="0"/>
-              <w:autoSpaceDN w:val="0"/>
-              <w:adjustRightInd w:val="0"/>
               <w:jc w:val="both"/>
               <w:rPr>
                 <w:rStyle w:val="lrzxr"/>
@@ -557,20 +612,27 @@
                 <w:shd w:val="clear" w:color="auto" w:fill="FFFFFF"/>
               </w:rPr>
             </w:pPr>
-            <w:bookmarkStart w:id="3" w:name="endCliente"/>
-            <w:bookmarkEnd w:id="2"/>
             <w:r>
               <w:rPr>
-                <w:rStyle w:val="lrzxr"/>
-                <w:rFonts w:cstheme="minorHAnsi"/>
-                <w:color w:val="202124"/>
-                <w:sz w:val="21"/>
-                <w:szCs w:val="21"/>
-                <w:shd w:val="clear" w:color="auto" w:fill="FFFFFF"/>
+                <w:rFonts w:ascii="Calibri" w:hAnsi="Calibri" w:cs="Calibri"/>
+                <w:color w:val="000000"/>
               </w:rPr>
-              <w:t>R. Armando Dias Pereira, 160 - Adrianópolis, Nova Iguaçu - RJ, 26053-640</w:t>
+              <w:t>{{</w:t>
             </w:r>
-            <w:bookmarkEnd w:id="3"/>
+            <w:r>
+              <w:rPr>
+                <w:rFonts w:ascii="Calibri" w:hAnsi="Calibri" w:cs="Calibri"/>
+                <w:color w:val="000000"/>
+              </w:rPr>
+              <w:t>endCliente</w:t>
+            </w:r>
+            <w:r>
+              <w:rPr>
+                <w:rFonts w:ascii="Calibri" w:hAnsi="Calibri" w:cs="Calibri"/>
+                <w:color w:val="000000"/>
+              </w:rPr>
+              <w:t>}}</w:t>
+            </w:r>
           </w:p>
         </w:tc>
       </w:tr>
@@ -783,7 +845,7 @@
         </w:rPr>
         <w:t xml:space="preserve">Data de recebimento da(s) amostra(s): </w:t>
       </w:r>
-      <w:bookmarkStart w:id="4" w:name="dataRecebimento"/>
+      <w:bookmarkStart w:id="1" w:name="dataRecebimento"/>
       <w:r>
         <w:rPr>
           <w:rFonts w:cstheme="minorHAnsi"/>
@@ -796,7 +858,7 @@
         </w:rPr>
         <w:t>13 de junho de 2022</w:t>
       </w:r>
-      <w:bookmarkEnd w:id="4"/>
+      <w:bookmarkEnd w:id="1"/>
     </w:p>
     <w:p>
       <w:pPr>
@@ -860,7 +922,7 @@
         </w:rPr>
         <w:t xml:space="preserve">Data de processamento: </w:t>
       </w:r>
-      <w:bookmarkStart w:id="5" w:name="diaProcessamentoInicial"/>
+      <w:bookmarkStart w:id="2" w:name="diaProcessamentoInicial"/>
       <w:r>
         <w:rPr>
           <w:rFonts w:cstheme="minorHAnsi"/>
@@ -873,7 +935,7 @@
         </w:rPr>
         <w:t>14</w:t>
       </w:r>
-      <w:bookmarkEnd w:id="5"/>
+      <w:bookmarkEnd w:id="2"/>
       <w:r>
         <w:rPr>
           <w:rFonts w:cstheme="minorHAnsi"/>
@@ -886,7 +948,7 @@
         </w:rPr>
         <w:t xml:space="preserve"> e </w:t>
       </w:r>
-      <w:bookmarkStart w:id="6" w:name="diaProcessamentoFinal"/>
+      <w:bookmarkStart w:id="3" w:name="diaProcessamentoFinal"/>
       <w:r>
         <w:rPr>
           <w:rFonts w:cstheme="minorHAnsi"/>
@@ -899,7 +961,7 @@
         </w:rPr>
         <w:t>15</w:t>
       </w:r>
-      <w:bookmarkEnd w:id="6"/>
+      <w:bookmarkEnd w:id="3"/>
       <w:r>
         <w:rPr>
           <w:rFonts w:cstheme="minorHAnsi"/>
@@ -912,7 +974,7 @@
         </w:rPr>
         <w:t xml:space="preserve"> de </w:t>
       </w:r>
-      <w:bookmarkStart w:id="7" w:name="mesAnoProcessamento"/>
+      <w:bookmarkStart w:id="4" w:name="mesAnoProcessamento"/>
       <w:r>
         <w:rPr>
           <w:rFonts w:cstheme="minorHAnsi"/>
@@ -925,7 +987,7 @@
         </w:rPr>
         <w:t>junho de 2022</w:t>
       </w:r>
-      <w:bookmarkEnd w:id="7"/>
+      <w:bookmarkEnd w:id="4"/>
     </w:p>
     <w:p>
       <w:pPr>
@@ -1286,6 +1348,7 @@
           <w:sz w:val="16"/>
           <w:szCs w:val="16"/>
         </w:rPr>
+        <w:lastRenderedPageBreak/>
         <w:t>Este relatório somente poderá ser reproduzido por completo. Os resultados referem-se somente aos itens ensaiados</w:t>
       </w:r>
     </w:p>
@@ -1373,17 +1436,8 @@
           <w:rFonts w:cstheme="minorHAnsi"/>
           <w:color w:val="000000"/>
         </w:rPr>
-        <w:t xml:space="preserve">Determinação de </w:t>
+        <w:t>Determinação de capsaicinóides</w:t>
       </w:r>
-      <w:proofErr w:type="spellStart"/>
-      <w:r>
-        <w:rPr>
-          <w:rFonts w:cstheme="minorHAnsi"/>
-          <w:color w:val="000000"/>
-        </w:rPr>
-        <w:t>capsaicinóides</w:t>
-      </w:r>
-      <w:proofErr w:type="spellEnd"/>
       <w:r>
         <w:rPr>
           <w:rFonts w:cstheme="minorHAnsi"/>
@@ -1412,360 +1466,28 @@
         <w:autoSpaceDN w:val="0"/>
         <w:adjustRightInd w:val="0"/>
         <w:spacing w:after="0" w:line="240" w:lineRule="auto"/>
-        <w:jc w:val="both"/>
-        <w:rPr>
-          <w:rFonts w:cstheme="minorHAnsi"/>
-          <w:color w:val="000000"/>
-        </w:rPr>
-      </w:pPr>
-    </w:p>
-    <w:tbl>
-      <w:tblPr>
-        <w:tblW w:w="9860" w:type="dxa"/>
-        <w:tblCellMar>
-          <w:left w:w="70" w:type="dxa"/>
-          <w:right w:w="70" w:type="dxa"/>
-        </w:tblCellMar>
-        <w:tblLook w:val="04A0" w:firstRow="1" w:lastRow="0" w:firstColumn="1" w:lastColumn="0" w:noHBand="0" w:noVBand="1"/>
-      </w:tblPr>
-      <w:tblGrid>
-        <w:gridCol w:w="2780"/>
-        <w:gridCol w:w="2500"/>
-        <w:gridCol w:w="2360"/>
-        <w:gridCol w:w="2220"/>
-      </w:tblGrid>
-      <w:tr>
-        <w:trPr>
-          <w:trHeight w:val="315"/>
-        </w:trPr>
-        <w:tc>
-          <w:tcPr>
-            <w:tcW w:w="2780" w:type="dxa"/>
-            <w:tcBorders>
-              <w:top w:val="single" w:sz="8" w:space="0" w:color="5B9BD5"/>
-              <w:left w:val="single" w:sz="8" w:space="0" w:color="5B9BD5"/>
-              <w:bottom w:val="single" w:sz="8" w:space="0" w:color="5B9BD5"/>
-              <w:right w:val="nil"/>
-            </w:tcBorders>
-            <w:shd w:val="clear" w:color="000000" w:fill="5B9BD5"/>
-            <w:vAlign w:val="center"/>
-          </w:tcPr>
-          <w:p>
-            <w:pPr>
-              <w:spacing w:after="0" w:line="240" w:lineRule="auto"/>
-              <w:jc w:val="center"/>
-              <w:rPr>
-                <w:rFonts w:ascii="Calibri" w:eastAsia="Times New Roman" w:hAnsi="Calibri" w:cs="Calibri"/>
-                <w:b/>
-                <w:bCs/>
-                <w:color w:val="000000"/>
-                <w:lang w:eastAsia="pt-BR"/>
-              </w:rPr>
-            </w:pPr>
-            <w:bookmarkStart w:id="8" w:name="tabela_resumo"/>
-          </w:p>
-        </w:tc>
-        <w:tc>
-          <w:tcPr>
-            <w:tcW w:w="2500" w:type="dxa"/>
-            <w:tcBorders>
-              <w:top w:val="single" w:sz="8" w:space="0" w:color="5B9BD5"/>
-              <w:left w:val="nil"/>
-              <w:bottom w:val="single" w:sz="8" w:space="0" w:color="5B9BD5"/>
-              <w:right w:val="nil"/>
-            </w:tcBorders>
-            <w:shd w:val="clear" w:color="000000" w:fill="5B9BD5"/>
-            <w:vAlign w:val="center"/>
-          </w:tcPr>
-          <w:p>
-            <w:pPr>
-              <w:spacing w:after="0" w:line="240" w:lineRule="auto"/>
-              <w:jc w:val="center"/>
-              <w:rPr>
-                <w:rFonts w:ascii="Calibri" w:eastAsia="Times New Roman" w:hAnsi="Calibri" w:cs="Calibri"/>
-                <w:b/>
-                <w:bCs/>
-                <w:color w:val="000000"/>
-                <w:lang w:eastAsia="pt-BR"/>
-              </w:rPr>
-            </w:pPr>
-          </w:p>
-        </w:tc>
-        <w:tc>
-          <w:tcPr>
-            <w:tcW w:w="2360" w:type="dxa"/>
-            <w:tcBorders>
-              <w:top w:val="single" w:sz="8" w:space="0" w:color="5B9BD5"/>
-              <w:left w:val="nil"/>
-              <w:bottom w:val="single" w:sz="8" w:space="0" w:color="5B9BD5"/>
-              <w:right w:val="nil"/>
-            </w:tcBorders>
-            <w:shd w:val="clear" w:color="000000" w:fill="5B9BD5"/>
-            <w:vAlign w:val="center"/>
-          </w:tcPr>
-          <w:p>
-            <w:pPr>
-              <w:spacing w:after="0" w:line="240" w:lineRule="auto"/>
-              <w:jc w:val="center"/>
-              <w:rPr>
-                <w:rFonts w:ascii="Calibri" w:eastAsia="Times New Roman" w:hAnsi="Calibri" w:cs="Calibri"/>
-                <w:b/>
-                <w:bCs/>
-                <w:color w:val="000000"/>
-                <w:lang w:eastAsia="pt-BR"/>
-              </w:rPr>
-            </w:pPr>
-          </w:p>
-        </w:tc>
-        <w:tc>
-          <w:tcPr>
-            <w:tcW w:w="2220" w:type="dxa"/>
-            <w:tcBorders>
-              <w:top w:val="single" w:sz="8" w:space="0" w:color="5B9BD5"/>
-              <w:left w:val="nil"/>
-              <w:bottom w:val="single" w:sz="8" w:space="0" w:color="5B9BD5"/>
-              <w:right w:val="single" w:sz="8" w:space="0" w:color="5B9BD5"/>
-            </w:tcBorders>
-            <w:shd w:val="clear" w:color="000000" w:fill="5B9BD5"/>
-            <w:vAlign w:val="center"/>
-          </w:tcPr>
-          <w:p>
-            <w:pPr>
-              <w:spacing w:after="0" w:line="240" w:lineRule="auto"/>
-              <w:jc w:val="center"/>
-              <w:rPr>
-                <w:rFonts w:ascii="Calibri" w:eastAsia="Times New Roman" w:hAnsi="Calibri" w:cs="Calibri"/>
-                <w:b/>
-                <w:bCs/>
-                <w:color w:val="000000"/>
-                <w:lang w:eastAsia="pt-BR"/>
-              </w:rPr>
-            </w:pPr>
-          </w:p>
-        </w:tc>
-      </w:tr>
-      <w:tr>
-        <w:trPr>
-          <w:trHeight w:val="615"/>
-        </w:trPr>
-        <w:tc>
-          <w:tcPr>
-            <w:tcW w:w="2780" w:type="dxa"/>
-            <w:tcBorders>
-              <w:top w:val="single" w:sz="4" w:space="0" w:color="9BC2E6"/>
-              <w:left w:val="single" w:sz="8" w:space="0" w:color="9CC2E5"/>
-              <w:bottom w:val="single" w:sz="8" w:space="0" w:color="9CC2E5"/>
-              <w:right w:val="single" w:sz="8" w:space="0" w:color="9CC2E5"/>
-            </w:tcBorders>
-            <w:shd w:val="clear" w:color="000000" w:fill="DEEAF6"/>
-            <w:vAlign w:val="center"/>
-          </w:tcPr>
-          <w:p>
-            <w:pPr>
-              <w:spacing w:after="0" w:line="240" w:lineRule="auto"/>
-              <w:jc w:val="center"/>
-              <w:rPr>
-                <w:rFonts w:ascii="Calibri" w:eastAsia="Times New Roman" w:hAnsi="Calibri" w:cs="Calibri"/>
-                <w:b/>
-                <w:bCs/>
-                <w:color w:val="000000"/>
-                <w:lang w:eastAsia="pt-BR"/>
-              </w:rPr>
-            </w:pPr>
-          </w:p>
-        </w:tc>
-        <w:tc>
-          <w:tcPr>
-            <w:tcW w:w="2500" w:type="dxa"/>
-            <w:tcBorders>
-              <w:top w:val="single" w:sz="4" w:space="0" w:color="9BC2E6"/>
-              <w:left w:val="nil"/>
-              <w:bottom w:val="single" w:sz="8" w:space="0" w:color="9CC2E5"/>
-              <w:right w:val="single" w:sz="8" w:space="0" w:color="9CC2E5"/>
-            </w:tcBorders>
-            <w:shd w:val="clear" w:color="000000" w:fill="DEEAF6"/>
-            <w:vAlign w:val="center"/>
-          </w:tcPr>
-          <w:p>
-            <w:pPr>
-              <w:spacing w:after="0" w:line="240" w:lineRule="auto"/>
-              <w:jc w:val="center"/>
-              <w:rPr>
-                <w:rFonts w:ascii="Calibri" w:eastAsia="Times New Roman" w:hAnsi="Calibri" w:cs="Calibri"/>
-                <w:color w:val="000000"/>
-                <w:lang w:eastAsia="pt-BR"/>
-              </w:rPr>
-            </w:pPr>
-          </w:p>
-        </w:tc>
-        <w:tc>
-          <w:tcPr>
-            <w:tcW w:w="2360" w:type="dxa"/>
-            <w:tcBorders>
-              <w:top w:val="single" w:sz="4" w:space="0" w:color="9BC2E6"/>
-              <w:left w:val="nil"/>
-              <w:bottom w:val="single" w:sz="8" w:space="0" w:color="9CC2E5"/>
-              <w:right w:val="single" w:sz="8" w:space="0" w:color="9CC2E5"/>
-            </w:tcBorders>
-            <w:shd w:val="clear" w:color="000000" w:fill="DEEAF6"/>
-            <w:vAlign w:val="center"/>
-          </w:tcPr>
-          <w:p>
-            <w:pPr>
-              <w:spacing w:after="0" w:line="240" w:lineRule="auto"/>
-              <w:jc w:val="center"/>
-              <w:rPr>
-                <w:rFonts w:ascii="Calibri" w:eastAsia="Times New Roman" w:hAnsi="Calibri" w:cs="Calibri"/>
-                <w:color w:val="000000"/>
-                <w:lang w:eastAsia="pt-BR"/>
-              </w:rPr>
-            </w:pPr>
-          </w:p>
-        </w:tc>
-        <w:tc>
-          <w:tcPr>
-            <w:tcW w:w="2220" w:type="dxa"/>
-            <w:tcBorders>
-              <w:top w:val="single" w:sz="4" w:space="0" w:color="9BC2E6"/>
-              <w:left w:val="nil"/>
-              <w:bottom w:val="single" w:sz="8" w:space="0" w:color="9CC2E5"/>
-              <w:right w:val="single" w:sz="8" w:space="0" w:color="9CC2E5"/>
-            </w:tcBorders>
-            <w:shd w:val="clear" w:color="000000" w:fill="DEEAF6"/>
-            <w:vAlign w:val="center"/>
-          </w:tcPr>
-          <w:p>
-            <w:pPr>
-              <w:spacing w:after="0" w:line="240" w:lineRule="auto"/>
-              <w:jc w:val="center"/>
-              <w:rPr>
-                <w:rFonts w:ascii="Calibri" w:eastAsia="Times New Roman" w:hAnsi="Calibri" w:cs="Calibri"/>
-                <w:color w:val="000000"/>
-                <w:lang w:eastAsia="pt-BR"/>
-              </w:rPr>
-            </w:pPr>
-          </w:p>
-        </w:tc>
-      </w:tr>
-      <w:tr>
-        <w:trPr>
-          <w:trHeight w:val="300"/>
-        </w:trPr>
-        <w:tc>
-          <w:tcPr>
-            <w:tcW w:w="2780" w:type="dxa"/>
-            <w:tcBorders>
-              <w:top w:val="single" w:sz="4" w:space="0" w:color="9BC2E6"/>
-              <w:left w:val="single" w:sz="8" w:space="0" w:color="9CC2E5"/>
-              <w:bottom w:val="single" w:sz="8" w:space="0" w:color="9CC2E5"/>
-              <w:right w:val="single" w:sz="8" w:space="0" w:color="9CC2E5"/>
-            </w:tcBorders>
-            <w:shd w:val="clear" w:color="auto" w:fill="auto"/>
-            <w:vAlign w:val="center"/>
-          </w:tcPr>
-          <w:p>
-            <w:pPr>
-              <w:spacing w:after="0" w:line="240" w:lineRule="auto"/>
-              <w:jc w:val="center"/>
-              <w:rPr>
-                <w:rFonts w:ascii="Arial" w:eastAsia="Times New Roman" w:hAnsi="Arial" w:cs="Arial"/>
-                <w:b/>
-                <w:bCs/>
-                <w:color w:val="000000"/>
-                <w:lang w:eastAsia="pt-BR"/>
-              </w:rPr>
-            </w:pPr>
-          </w:p>
-        </w:tc>
-        <w:tc>
-          <w:tcPr>
-            <w:tcW w:w="2500" w:type="dxa"/>
-            <w:tcBorders>
-              <w:top w:val="single" w:sz="4" w:space="0" w:color="9BC2E6"/>
-              <w:left w:val="nil"/>
-              <w:bottom w:val="single" w:sz="8" w:space="0" w:color="9CC2E5"/>
-              <w:right w:val="single" w:sz="8" w:space="0" w:color="9CC2E5"/>
-            </w:tcBorders>
-            <w:shd w:val="clear" w:color="auto" w:fill="auto"/>
-            <w:vAlign w:val="center"/>
-          </w:tcPr>
-          <w:p>
-            <w:pPr>
-              <w:spacing w:after="0" w:line="240" w:lineRule="auto"/>
-              <w:jc w:val="center"/>
-              <w:rPr>
-                <w:rFonts w:ascii="Calibri" w:eastAsia="Times New Roman" w:hAnsi="Calibri" w:cs="Calibri"/>
-                <w:color w:val="000000"/>
-                <w:lang w:eastAsia="pt-BR"/>
-              </w:rPr>
-            </w:pPr>
-          </w:p>
-        </w:tc>
-        <w:tc>
-          <w:tcPr>
-            <w:tcW w:w="2360" w:type="dxa"/>
-            <w:tcBorders>
-              <w:top w:val="single" w:sz="4" w:space="0" w:color="9BC2E6"/>
-              <w:left w:val="nil"/>
-              <w:bottom w:val="single" w:sz="8" w:space="0" w:color="9CC2E5"/>
-              <w:right w:val="single" w:sz="8" w:space="0" w:color="9CC2E5"/>
-            </w:tcBorders>
-            <w:shd w:val="clear" w:color="auto" w:fill="auto"/>
-            <w:vAlign w:val="center"/>
-          </w:tcPr>
-          <w:p>
-            <w:pPr>
-              <w:spacing w:after="0" w:line="240" w:lineRule="auto"/>
-              <w:jc w:val="center"/>
-              <w:rPr>
-                <w:rFonts w:ascii="Calibri" w:eastAsia="Times New Roman" w:hAnsi="Calibri" w:cs="Calibri"/>
-                <w:color w:val="000000"/>
-                <w:lang w:eastAsia="pt-BR"/>
-              </w:rPr>
-            </w:pPr>
-          </w:p>
-        </w:tc>
-        <w:tc>
-          <w:tcPr>
-            <w:tcW w:w="2220" w:type="dxa"/>
-            <w:tcBorders>
-              <w:top w:val="single" w:sz="4" w:space="0" w:color="9BC2E6"/>
-              <w:left w:val="nil"/>
-              <w:bottom w:val="single" w:sz="8" w:space="0" w:color="9CC2E5"/>
-              <w:right w:val="single" w:sz="8" w:space="0" w:color="9CC2E5"/>
-            </w:tcBorders>
-            <w:shd w:val="clear" w:color="auto" w:fill="auto"/>
-            <w:vAlign w:val="center"/>
-          </w:tcPr>
-          <w:p>
-            <w:pPr>
-              <w:spacing w:after="0" w:line="240" w:lineRule="auto"/>
-              <w:jc w:val="center"/>
-              <w:rPr>
-                <w:rFonts w:ascii="Calibri" w:eastAsia="Times New Roman" w:hAnsi="Calibri" w:cs="Calibri"/>
-                <w:color w:val="000000"/>
-                <w:lang w:eastAsia="pt-BR"/>
-              </w:rPr>
-            </w:pPr>
-          </w:p>
-        </w:tc>
-      </w:tr>
-      <w:bookmarkEnd w:id="8"/>
-    </w:tbl>
+        <w:jc w:val="center"/>
+        <w:rPr>
+          <w:rFonts w:cstheme="minorHAnsi"/>
+          <w:color w:val="000000"/>
+        </w:rPr>
+      </w:pPr>
+    </w:p>
     <w:p>
       <w:pPr>
         <w:autoSpaceDE w:val="0"/>
         <w:autoSpaceDN w:val="0"/>
         <w:adjustRightInd w:val="0"/>
         <w:spacing w:after="0" w:line="240" w:lineRule="auto"/>
-        <w:jc w:val="both"/>
-        <w:rPr>
-          <w:rFonts w:cstheme="minorHAnsi"/>
-          <w:b/>
-          <w:bCs/>
-          <w:color w:val="000000"/>
-        </w:rPr>
-      </w:pPr>
+        <w:jc w:val="center"/>
+        <w:rPr>
+          <w:rFonts w:cstheme="minorHAnsi"/>
+          <w:color w:val="000000"/>
+          <w:u w:val="single"/>
+        </w:rPr>
+      </w:pPr>
+      <w:bookmarkStart w:id="5" w:name="tabelaResumo"/>
+      <w:bookmarkEnd w:id="5"/>
     </w:p>
     <w:p>
       <w:pPr>
@@ -1781,6 +1503,21 @@
           <w:color w:val="000000"/>
         </w:rPr>
       </w:pPr>
+    </w:p>
+    <w:p>
+      <w:pPr>
+        <w:autoSpaceDE w:val="0"/>
+        <w:autoSpaceDN w:val="0"/>
+        <w:adjustRightInd w:val="0"/>
+        <w:spacing w:after="0" w:line="240" w:lineRule="auto"/>
+        <w:jc w:val="both"/>
+        <w:rPr>
+          <w:rFonts w:cstheme="minorHAnsi"/>
+          <w:b/>
+          <w:bCs/>
+          <w:color w:val="000000"/>
+        </w:rPr>
+      </w:pPr>
       <w:r>
         <w:rPr>
           <w:rFonts w:cstheme="minorHAnsi"/>
@@ -1847,57 +1584,9 @@
           <w:rFonts w:cstheme="minorHAnsi"/>
           <w:color w:val="000000"/>
         </w:rPr>
-        <w:t xml:space="preserve">As amostras foram diluídas em metanol e conduzidas à análise. A quantificação de </w:t>
+        <w:t>As amostras foram diluídas em metanol e conduzidas à análise. A quantificação de capsaicinóides (Capsaicina e dihidrocapsaicina) foi realizada pela estratégia de padronização externa, utilizando material de referência certificado para os capsaicinóides.</w:t>
       </w:r>
-      <w:proofErr w:type="spellStart"/>
-      <w:r>
-        <w:rPr>
-          <w:rFonts w:cstheme="minorHAnsi"/>
-          <w:color w:val="000000"/>
-        </w:rPr>
-        <w:t>capsaicinóides</w:t>
-      </w:r>
-      <w:proofErr w:type="spellEnd"/>
-      <w:r>
-        <w:rPr>
-          <w:rFonts w:cstheme="minorHAnsi"/>
-          <w:color w:val="000000"/>
-        </w:rPr>
-        <w:t xml:space="preserve"> (Capsaicina e </w:t>
-      </w:r>
-      <w:proofErr w:type="spellStart"/>
-      <w:r>
-        <w:rPr>
-          <w:rFonts w:cstheme="minorHAnsi"/>
-          <w:color w:val="000000"/>
-        </w:rPr>
-        <w:t>dihidrocapsaicina</w:t>
-      </w:r>
-      <w:proofErr w:type="spellEnd"/>
-      <w:r>
-        <w:rPr>
-          <w:rFonts w:cstheme="minorHAnsi"/>
-          <w:color w:val="000000"/>
-        </w:rPr>
-        <w:t xml:space="preserve">) foi realizada pela estratégia de padronização externa, utilizando material de referência certificado para os </w:t>
-      </w:r>
-      <w:proofErr w:type="spellStart"/>
-      <w:r>
-        <w:rPr>
-          <w:rFonts w:cstheme="minorHAnsi"/>
-          <w:color w:val="000000"/>
-        </w:rPr>
-        <w:t>capsaicinóides</w:t>
-      </w:r>
-      <w:proofErr w:type="spellEnd"/>
-      <w:r>
-        <w:rPr>
-          <w:rFonts w:cstheme="minorHAnsi"/>
-          <w:color w:val="000000"/>
-        </w:rPr>
-        <w:t>.</w:t>
-      </w:r>
-      <w:bookmarkStart w:id="9" w:name="_Hlk99195594"/>
+      <w:bookmarkStart w:id="6" w:name="_Hlk99195594"/>
     </w:p>
     <w:p>
       <w:pPr>
@@ -2026,364 +1715,6 @@
         <w:tab/>
       </w:r>
     </w:p>
-    <w:tbl>
-      <w:tblPr>
-        <w:tblW w:w="5880" w:type="dxa"/>
-        <w:jc w:val="center"/>
-        <w:tblCellMar>
-          <w:left w:w="70" w:type="dxa"/>
-          <w:right w:w="70" w:type="dxa"/>
-        </w:tblCellMar>
-        <w:tblLook w:val="04A0" w:firstRow="1" w:lastRow="0" w:firstColumn="1" w:lastColumn="0" w:noHBand="0" w:noVBand="1"/>
-      </w:tblPr>
-      <w:tblGrid>
-        <w:gridCol w:w="1120"/>
-        <w:gridCol w:w="2900"/>
-        <w:gridCol w:w="1860"/>
-      </w:tblGrid>
-      <w:tr>
-        <w:trPr>
-          <w:trHeight w:val="300"/>
-          <w:jc w:val="center"/>
-        </w:trPr>
-        <w:tc>
-          <w:tcPr>
-            <w:tcW w:w="1120" w:type="dxa"/>
-            <w:tcBorders>
-              <w:top w:val="single" w:sz="8" w:space="0" w:color="5B9BD5"/>
-              <w:left w:val="single" w:sz="8" w:space="0" w:color="5B9BD5"/>
-              <w:bottom w:val="single" w:sz="4" w:space="0" w:color="9BC2E6"/>
-              <w:right w:val="nil"/>
-            </w:tcBorders>
-            <w:shd w:val="clear" w:color="000000" w:fill="5B9BD5"/>
-            <w:noWrap/>
-            <w:vAlign w:val="center"/>
-          </w:tcPr>
-          <w:p>
-            <w:pPr>
-              <w:spacing w:after="0" w:line="240" w:lineRule="auto"/>
-              <w:jc w:val="center"/>
-              <w:rPr>
-                <w:rFonts w:ascii="Calibri" w:eastAsia="Times New Roman" w:hAnsi="Calibri" w:cs="Calibri"/>
-                <w:b/>
-                <w:bCs/>
-                <w:color w:val="000000"/>
-                <w:lang w:eastAsia="pt-BR"/>
-              </w:rPr>
-            </w:pPr>
-            <w:bookmarkStart w:id="10" w:name="tabela_resultado"/>
-          </w:p>
-        </w:tc>
-        <w:tc>
-          <w:tcPr>
-            <w:tcW w:w="2900" w:type="dxa"/>
-            <w:tcBorders>
-              <w:top w:val="single" w:sz="8" w:space="0" w:color="5B9BD5"/>
-              <w:left w:val="nil"/>
-              <w:bottom w:val="single" w:sz="4" w:space="0" w:color="9BC2E6"/>
-              <w:right w:val="nil"/>
-            </w:tcBorders>
-            <w:shd w:val="clear" w:color="000000" w:fill="5B9BD5"/>
-            <w:noWrap/>
-            <w:vAlign w:val="center"/>
-          </w:tcPr>
-          <w:p>
-            <w:pPr>
-              <w:spacing w:after="0" w:line="240" w:lineRule="auto"/>
-              <w:jc w:val="center"/>
-              <w:rPr>
-                <w:rFonts w:ascii="Calibri" w:eastAsia="Times New Roman" w:hAnsi="Calibri" w:cs="Calibri"/>
-                <w:b/>
-                <w:bCs/>
-                <w:color w:val="000000"/>
-                <w:lang w:eastAsia="pt-BR"/>
-              </w:rPr>
-            </w:pPr>
-          </w:p>
-        </w:tc>
-        <w:tc>
-          <w:tcPr>
-            <w:tcW w:w="1860" w:type="dxa"/>
-            <w:tcBorders>
-              <w:top w:val="single" w:sz="8" w:space="0" w:color="5B9BD5"/>
-              <w:left w:val="nil"/>
-              <w:bottom w:val="single" w:sz="4" w:space="0" w:color="9BC2E6"/>
-              <w:right w:val="single" w:sz="8" w:space="0" w:color="5B9BD5"/>
-            </w:tcBorders>
-            <w:shd w:val="clear" w:color="000000" w:fill="5B9BD5"/>
-            <w:noWrap/>
-            <w:vAlign w:val="center"/>
-          </w:tcPr>
-          <w:p>
-            <w:pPr>
-              <w:spacing w:after="0" w:line="240" w:lineRule="auto"/>
-              <w:jc w:val="center"/>
-              <w:rPr>
-                <w:rFonts w:ascii="Calibri" w:eastAsia="Times New Roman" w:hAnsi="Calibri" w:cs="Calibri"/>
-                <w:b/>
-                <w:bCs/>
-                <w:color w:val="000000"/>
-                <w:lang w:eastAsia="pt-BR"/>
-              </w:rPr>
-            </w:pPr>
-          </w:p>
-        </w:tc>
-      </w:tr>
-      <w:tr>
-        <w:trPr>
-          <w:trHeight w:val="315"/>
-          <w:jc w:val="center"/>
-        </w:trPr>
-        <w:tc>
-          <w:tcPr>
-            <w:tcW w:w="1120" w:type="dxa"/>
-            <w:tcBorders>
-              <w:top w:val="single" w:sz="4" w:space="0" w:color="9BC2E6"/>
-              <w:left w:val="single" w:sz="8" w:space="0" w:color="5B9BD5"/>
-              <w:bottom w:val="single" w:sz="8" w:space="0" w:color="5B9BD5"/>
-              <w:right w:val="nil"/>
-            </w:tcBorders>
-            <w:shd w:val="clear" w:color="000000" w:fill="5B9BD5"/>
-            <w:noWrap/>
-            <w:vAlign w:val="center"/>
-          </w:tcPr>
-          <w:p>
-            <w:pPr>
-              <w:spacing w:after="0" w:line="240" w:lineRule="auto"/>
-              <w:jc w:val="center"/>
-              <w:rPr>
-                <w:rFonts w:ascii="Calibri" w:eastAsia="Times New Roman" w:hAnsi="Calibri" w:cs="Calibri"/>
-                <w:b/>
-                <w:bCs/>
-                <w:color w:val="000000"/>
-                <w:lang w:eastAsia="pt-BR"/>
-              </w:rPr>
-            </w:pPr>
-          </w:p>
-        </w:tc>
-        <w:tc>
-          <w:tcPr>
-            <w:tcW w:w="2900" w:type="dxa"/>
-            <w:tcBorders>
-              <w:top w:val="single" w:sz="4" w:space="0" w:color="9BC2E6"/>
-              <w:left w:val="nil"/>
-              <w:bottom w:val="single" w:sz="8" w:space="0" w:color="5B9BD5"/>
-              <w:right w:val="nil"/>
-            </w:tcBorders>
-            <w:shd w:val="clear" w:color="000000" w:fill="5B9BD5"/>
-            <w:noWrap/>
-            <w:vAlign w:val="center"/>
-          </w:tcPr>
-          <w:p>
-            <w:pPr>
-              <w:spacing w:after="0" w:line="240" w:lineRule="auto"/>
-              <w:jc w:val="center"/>
-              <w:rPr>
-                <w:rFonts w:ascii="Calibri" w:eastAsia="Times New Roman" w:hAnsi="Calibri" w:cs="Calibri"/>
-                <w:b/>
-                <w:bCs/>
-                <w:color w:val="000000"/>
-                <w:lang w:eastAsia="pt-BR"/>
-              </w:rPr>
-            </w:pPr>
-          </w:p>
-        </w:tc>
-        <w:tc>
-          <w:tcPr>
-            <w:tcW w:w="1860" w:type="dxa"/>
-            <w:tcBorders>
-              <w:top w:val="single" w:sz="4" w:space="0" w:color="9BC2E6"/>
-              <w:left w:val="nil"/>
-              <w:bottom w:val="single" w:sz="8" w:space="0" w:color="5B9BD5"/>
-              <w:right w:val="single" w:sz="8" w:space="0" w:color="5B9BD5"/>
-            </w:tcBorders>
-            <w:shd w:val="clear" w:color="000000" w:fill="5B9BD5"/>
-            <w:noWrap/>
-            <w:vAlign w:val="center"/>
-          </w:tcPr>
-          <w:p>
-            <w:pPr>
-              <w:spacing w:after="0" w:line="240" w:lineRule="auto"/>
-              <w:jc w:val="center"/>
-              <w:rPr>
-                <w:rFonts w:ascii="Calibri" w:eastAsia="Times New Roman" w:hAnsi="Calibri" w:cs="Calibri"/>
-                <w:b/>
-                <w:bCs/>
-                <w:color w:val="000000"/>
-                <w:lang w:eastAsia="pt-BR"/>
-              </w:rPr>
-            </w:pPr>
-          </w:p>
-        </w:tc>
-      </w:tr>
-      <w:tr>
-        <w:trPr>
-          <w:trHeight w:val="315"/>
-          <w:jc w:val="center"/>
-        </w:trPr>
-        <w:tc>
-          <w:tcPr>
-            <w:tcW w:w="1120" w:type="dxa"/>
-            <w:tcBorders>
-              <w:top w:val="single" w:sz="4" w:space="0" w:color="9BC2E6"/>
-              <w:left w:val="single" w:sz="8" w:space="0" w:color="9CC2E5"/>
-              <w:bottom w:val="single" w:sz="8" w:space="0" w:color="9CC2E5"/>
-              <w:right w:val="single" w:sz="8" w:space="0" w:color="9CC2E5"/>
-            </w:tcBorders>
-            <w:shd w:val="clear" w:color="000000" w:fill="DEEAF6"/>
-            <w:noWrap/>
-            <w:vAlign w:val="center"/>
-          </w:tcPr>
-          <w:p>
-            <w:pPr>
-              <w:spacing w:after="0" w:line="240" w:lineRule="auto"/>
-              <w:jc w:val="center"/>
-              <w:rPr>
-                <w:rFonts w:ascii="Calibri" w:eastAsia="Times New Roman" w:hAnsi="Calibri" w:cs="Calibri"/>
-                <w:b/>
-                <w:bCs/>
-                <w:color w:val="000000"/>
-                <w:lang w:eastAsia="pt-BR"/>
-              </w:rPr>
-            </w:pPr>
-          </w:p>
-        </w:tc>
-        <w:tc>
-          <w:tcPr>
-            <w:tcW w:w="2900" w:type="dxa"/>
-            <w:tcBorders>
-              <w:top w:val="single" w:sz="4" w:space="0" w:color="9BC2E6"/>
-              <w:left w:val="nil"/>
-              <w:bottom w:val="single" w:sz="8" w:space="0" w:color="9CC2E5"/>
-              <w:right w:val="single" w:sz="8" w:space="0" w:color="9CC2E5"/>
-            </w:tcBorders>
-            <w:shd w:val="clear" w:color="000000" w:fill="DEEAF6"/>
-            <w:noWrap/>
-            <w:vAlign w:val="center"/>
-          </w:tcPr>
-          <w:p>
-            <w:pPr>
-              <w:spacing w:after="0" w:line="240" w:lineRule="auto"/>
-              <w:jc w:val="center"/>
-              <w:rPr>
-                <w:rFonts w:ascii="Calibri" w:eastAsia="Times New Roman" w:hAnsi="Calibri" w:cs="Calibri"/>
-                <w:color w:val="000000"/>
-                <w:lang w:eastAsia="pt-BR"/>
-              </w:rPr>
-            </w:pPr>
-          </w:p>
-        </w:tc>
-        <w:tc>
-          <w:tcPr>
-            <w:tcW w:w="1860" w:type="dxa"/>
-            <w:tcBorders>
-              <w:top w:val="single" w:sz="4" w:space="0" w:color="9BC2E6"/>
-              <w:left w:val="nil"/>
-              <w:bottom w:val="single" w:sz="8" w:space="0" w:color="9CC2E5"/>
-              <w:right w:val="single" w:sz="8" w:space="0" w:color="9CC2E5"/>
-            </w:tcBorders>
-            <w:shd w:val="clear" w:color="000000" w:fill="DEEAF6"/>
-            <w:noWrap/>
-            <w:vAlign w:val="center"/>
-          </w:tcPr>
-          <w:p>
-            <w:pPr>
-              <w:spacing w:after="0" w:line="240" w:lineRule="auto"/>
-              <w:jc w:val="center"/>
-              <w:rPr>
-                <w:rFonts w:ascii="Calibri" w:eastAsia="Times New Roman" w:hAnsi="Calibri" w:cs="Calibri"/>
-                <w:color w:val="000000"/>
-                <w:lang w:eastAsia="pt-BR"/>
-              </w:rPr>
-            </w:pPr>
-          </w:p>
-        </w:tc>
-      </w:tr>
-      <w:tr>
-        <w:trPr>
-          <w:trHeight w:val="300"/>
-          <w:jc w:val="center"/>
-        </w:trPr>
-        <w:tc>
-          <w:tcPr>
-            <w:tcW w:w="1120" w:type="dxa"/>
-            <w:tcBorders>
-              <w:top w:val="single" w:sz="4" w:space="0" w:color="9BC2E6"/>
-              <w:left w:val="single" w:sz="8" w:space="0" w:color="9CC2E5"/>
-              <w:bottom w:val="single" w:sz="8" w:space="0" w:color="9CC2E5"/>
-              <w:right w:val="single" w:sz="8" w:space="0" w:color="9CC2E5"/>
-            </w:tcBorders>
-            <w:shd w:val="clear" w:color="DDEBF7" w:fill="DDEBF7"/>
-            <w:noWrap/>
-            <w:vAlign w:val="center"/>
-          </w:tcPr>
-          <w:p>
-            <w:pPr>
-              <w:spacing w:after="0" w:line="240" w:lineRule="auto"/>
-              <w:jc w:val="center"/>
-              <w:rPr>
-                <w:rFonts w:ascii="Calibri" w:eastAsia="Times New Roman" w:hAnsi="Calibri" w:cs="Calibri"/>
-                <w:b/>
-                <w:bCs/>
-                <w:color w:val="000000"/>
-                <w:lang w:eastAsia="pt-BR"/>
-              </w:rPr>
-            </w:pPr>
-          </w:p>
-        </w:tc>
-        <w:tc>
-          <w:tcPr>
-            <w:tcW w:w="2900" w:type="dxa"/>
-            <w:tcBorders>
-              <w:top w:val="single" w:sz="4" w:space="0" w:color="9BC2E6"/>
-              <w:left w:val="nil"/>
-              <w:bottom w:val="single" w:sz="8" w:space="0" w:color="9CC2E5"/>
-              <w:right w:val="single" w:sz="8" w:space="0" w:color="9CC2E5"/>
-            </w:tcBorders>
-            <w:shd w:val="clear" w:color="DDEBF7" w:fill="DDEBF7"/>
-            <w:noWrap/>
-            <w:vAlign w:val="center"/>
-          </w:tcPr>
-          <w:p>
-            <w:pPr>
-              <w:spacing w:after="0" w:line="240" w:lineRule="auto"/>
-              <w:jc w:val="center"/>
-              <w:rPr>
-                <w:rFonts w:ascii="Calibri" w:eastAsia="Times New Roman" w:hAnsi="Calibri" w:cs="Calibri"/>
-                <w:color w:val="000000"/>
-                <w:lang w:eastAsia="pt-BR"/>
-              </w:rPr>
-            </w:pPr>
-          </w:p>
-        </w:tc>
-        <w:tc>
-          <w:tcPr>
-            <w:tcW w:w="1860" w:type="dxa"/>
-            <w:tcBorders>
-              <w:top w:val="single" w:sz="4" w:space="0" w:color="9BC2E6"/>
-              <w:left w:val="nil"/>
-              <w:bottom w:val="single" w:sz="8" w:space="0" w:color="9CC2E5"/>
-              <w:right w:val="single" w:sz="8" w:space="0" w:color="9CC2E5"/>
-            </w:tcBorders>
-            <w:shd w:val="clear" w:color="DDEBF7" w:fill="DDEBF7"/>
-            <w:noWrap/>
-            <w:vAlign w:val="center"/>
-          </w:tcPr>
-          <w:p>
-            <w:pPr>
-              <w:spacing w:after="0" w:line="240" w:lineRule="auto"/>
-              <w:jc w:val="center"/>
-              <w:rPr>
-                <w:rFonts w:ascii="Calibri" w:eastAsia="Times New Roman" w:hAnsi="Calibri" w:cs="Calibri"/>
-                <w:color w:val="000000"/>
-                <w:lang w:eastAsia="pt-BR"/>
-              </w:rPr>
-            </w:pPr>
-          </w:p>
-        </w:tc>
-      </w:tr>
-      <w:bookmarkEnd w:id="10"/>
-    </w:tbl>
     <w:p>
       <w:pPr>
         <w:autoSpaceDE w:val="0"/>
@@ -2401,6 +1732,8 @@
           <w:u w:val="single"/>
         </w:rPr>
       </w:pPr>
+      <w:bookmarkStart w:id="7" w:name="tabelaResultado"/>
+      <w:bookmarkEnd w:id="7"/>
     </w:p>
     <w:p>
       <w:pPr>
@@ -2428,6 +1761,50 @@
         <w:spacing w:after="0" w:line="240" w:lineRule="auto"/>
         <w:jc w:val="both"/>
         <w:rPr>
+          <w:sz w:val="16"/>
+          <w:szCs w:val="16"/>
+        </w:rPr>
+      </w:pPr>
+    </w:p>
+    <w:p>
+      <w:pPr>
+        <w:autoSpaceDE w:val="0"/>
+        <w:autoSpaceDN w:val="0"/>
+        <w:adjustRightInd w:val="0"/>
+        <w:spacing w:after="0" w:line="240" w:lineRule="auto"/>
+        <w:jc w:val="both"/>
+        <w:rPr>
+          <w:sz w:val="16"/>
+          <w:szCs w:val="16"/>
+        </w:rPr>
+      </w:pPr>
+    </w:p>
+    <w:p>
+      <w:pPr>
+        <w:jc w:val="center"/>
+        <w:rPr>
+          <w:sz w:val="16"/>
+          <w:szCs w:val="16"/>
+        </w:rPr>
+      </w:pPr>
+      <w:bookmarkStart w:id="8" w:name="_Hlk106703586"/>
+      <w:r>
+        <w:rPr>
+          <w:sz w:val="16"/>
+          <w:szCs w:val="16"/>
+        </w:rPr>
+        <w:t>Este relatório somente poderá ser reproduzido por completo. Os resultados referem-se somente aos itens ensaiados</w:t>
+      </w:r>
+    </w:p>
+    <w:bookmarkEnd w:id="8"/>
+    <w:p>
+      <w:pPr>
+        <w:autoSpaceDE w:val="0"/>
+        <w:autoSpaceDN w:val="0"/>
+        <w:adjustRightInd w:val="0"/>
+        <w:spacing w:after="0" w:line="240" w:lineRule="auto"/>
+        <w:jc w:val="center"/>
+        <w:rPr>
           <w:rFonts w:cstheme="minorHAnsi"/>
           <w:b/>
           <w:bCs/>
@@ -2438,6 +1815,12 @@
         </w:rPr>
       </w:pPr>
     </w:p>
+    <w:bookmarkEnd w:id="6"/>
+    <w:p>
+      <w:pPr>
+        <w:jc w:val="both"/>
+      </w:pPr>
+    </w:p>
     <w:p>
       <w:pPr>
         <w:autoSpaceDE w:val="0"/>
@@ -2446,49 +1829,14 @@
         <w:spacing w:after="0" w:line="240" w:lineRule="auto"/>
         <w:jc w:val="both"/>
         <w:rPr>
-          <w:sz w:val="16"/>
-          <w:szCs w:val="16"/>
-        </w:rPr>
-      </w:pPr>
-    </w:p>
-    <w:p>
-      <w:pPr>
-        <w:autoSpaceDE w:val="0"/>
-        <w:autoSpaceDN w:val="0"/>
-        <w:adjustRightInd w:val="0"/>
-        <w:spacing w:after="0" w:line="240" w:lineRule="auto"/>
-        <w:jc w:val="both"/>
-        <w:rPr>
-          <w:sz w:val="16"/>
-          <w:szCs w:val="16"/>
-        </w:rPr>
-      </w:pPr>
-    </w:p>
-    <w:p>
-      <w:pPr>
-        <w:jc w:val="center"/>
-        <w:rPr>
-          <w:sz w:val="16"/>
-          <w:szCs w:val="16"/>
-        </w:rPr>
-      </w:pPr>
-      <w:bookmarkStart w:id="11" w:name="_Hlk106703586"/>
+          <w:rFonts w:cstheme="minorHAnsi"/>
+          <w:bCs/>
+          <w:color w:val="000000" w:themeColor="text1"/>
+          <w:sz w:val="24"/>
+          <w:szCs w:val="24"/>
+        </w:rPr>
+      </w:pPr>
       <w:r>
-        <w:rPr>
-          <w:sz w:val="16"/>
-          <w:szCs w:val="16"/>
-        </w:rPr>
-        <w:t>Este relatório somente poderá ser reproduzido por completo. Os resultados referem-se somente aos itens ensaiados</w:t>
-      </w:r>
-    </w:p>
-    <w:bookmarkEnd w:id="11"/>
-    <w:p>
-      <w:pPr>
-        <w:autoSpaceDE w:val="0"/>
-        <w:autoSpaceDN w:val="0"/>
-        <w:adjustRightInd w:val="0"/>
-        <w:spacing w:after="0" w:line="240" w:lineRule="auto"/>
-        <w:jc w:val="center"/>
         <w:rPr>
           <w:rFonts w:cstheme="minorHAnsi"/>
           <w:b/>
@@ -2498,40 +1846,6 @@
           <w:szCs w:val="24"/>
           <w:u w:val="single"/>
         </w:rPr>
-      </w:pPr>
-    </w:p>
-    <w:bookmarkEnd w:id="9"/>
-    <w:p>
-      <w:pPr>
-        <w:jc w:val="both"/>
-      </w:pPr>
-    </w:p>
-    <w:p>
-      <w:pPr>
-        <w:autoSpaceDE w:val="0"/>
-        <w:autoSpaceDN w:val="0"/>
-        <w:adjustRightInd w:val="0"/>
-        <w:spacing w:after="0" w:line="240" w:lineRule="auto"/>
-        <w:jc w:val="both"/>
-        <w:rPr>
-          <w:rFonts w:cstheme="minorHAnsi"/>
-          <w:bCs/>
-          <w:color w:val="000000" w:themeColor="text1"/>
-          <w:sz w:val="24"/>
-          <w:szCs w:val="24"/>
-        </w:rPr>
-      </w:pPr>
-      <w:r>
-        <w:rPr>
-          <w:rFonts w:cstheme="minorHAnsi"/>
-          <w:b/>
-          <w:bCs/>
-          <w:color w:val="000000"/>
-          <w:sz w:val="24"/>
-          <w:szCs w:val="24"/>
-          <w:u w:val="single"/>
-        </w:rPr>
-        <w:lastRenderedPageBreak/>
         <w:t>RERERÊNCIA</w:t>
       </w:r>
     </w:p>
@@ -2623,16 +1937,17 @@
         <w:jc w:val="center"/>
       </w:pPr>
       <w:r>
+        <w:lastRenderedPageBreak/>
         <w:t xml:space="preserve">Rio de Janeiro, </w:t>
       </w:r>
-      <w:bookmarkStart w:id="12" w:name="dataEnvioRelatorio"/>
+      <w:bookmarkStart w:id="9" w:name="dataEnvioRelatorio"/>
       <w:r>
         <w:rPr>
           <w:highlight w:val="yellow"/>
         </w:rPr>
         <w:t>21 de junho de 2022</w:t>
       </w:r>
-      <w:bookmarkEnd w:id="12"/>
+      <w:bookmarkEnd w:id="9"/>
     </w:p>
     <w:p>
       <w:pPr>

</xml_diff>